<commit_message>
Update project structure and add new files
- Updated .gitignore with comprehensive rules
- Reorganized Documents folder structure (Process/ and Study/ subfolders)
- Added frontend/public/index.html
- Updated 1st Startup 2025.docx
- Removed outdated documents
</commit_message>
<xml_diff>
--- a/Documents/1st Startup 2025.docx
+++ b/Documents/1st Startup 2025.docx
@@ -716,12 +716,175 @@
       </w:pPr>
     </w:p>
     <w:sectPr>
+      <w:headerReference w:type="even" r:id="rId7"/>
+      <w:headerReference w:type="default" r:id="rId8"/>
+      <w:footerReference w:type="even" r:id="rId9"/>
+      <w:footerReference w:type="default" r:id="rId10"/>
+      <w:headerReference w:type="first" r:id="rId11"/>
+      <w:footerReference w:type="first" r:id="rId12"/>
       <w:pgSz w:w="11906" w:h="16838"/>
       <w:pgMar w:top="1440" w:right="1538" w:bottom="1440" w:left="1440" w:header="720" w:footer="720" w:gutter="0"/>
       <w:cols w:space="720"/>
     </w:sectPr>
   </w:body>
 </w:document>
+</file>
+
+<file path=word/endnotes.xml><?xml version="1.0" encoding="utf-8"?>
+<w:endnotes xmlns:wpc="http://schemas.microsoft.com/office/word/2010/wordprocessingCanvas" xmlns:cx="http://schemas.microsoft.com/office/drawing/2014/chartex" xmlns:cx1="http://schemas.microsoft.com/office/drawing/2015/9/8/chartex" xmlns:cx2="http://schemas.microsoft.com/office/drawing/2015/10/21/chartex" xmlns:cx3="http://schemas.microsoft.com/office/drawing/2016/5/9/chartex" xmlns:cx4="http://schemas.microsoft.com/office/drawing/2016/5/10/chartex" xmlns:cx5="http://schemas.microsoft.com/office/drawing/2016/5/11/chartex" xmlns:cx6="http://schemas.microsoft.com/office/drawing/2016/5/12/chartex" xmlns:cx7="http://schemas.microsoft.com/office/drawing/2016/5/13/chartex" xmlns:cx8="http://schemas.microsoft.com/office/drawing/2016/5/14/chartex" xmlns:mc="http://schemas.openxmlformats.org/markup-compatibility/2006" xmlns:aink="http://schemas.microsoft.com/office/drawing/2016/ink" xmlns:am3d="http://schemas.microsoft.com/office/drawing/2017/model3d" xmlns:o="urn:schemas-microsoft-com:office:office" xmlns:oel="http://schemas.microsoft.com/office/2019/extlst" xmlns:r="http://schemas.openxmlformats.org/officeDocument/2006/relationships" xmlns:m="http://schemas.openxmlformats.org/officeDocument/2006/math" xmlns:v="urn:schemas-microsoft-com:vml" xmlns:wp14="http://schemas.microsoft.com/office/word/2010/wordprocessingDrawing" xmlns:wp="http://schemas.openxmlformats.org/drawingml/2006/wordprocessingDrawing" xmlns:w10="urn:schemas-microsoft-com:office:word" xmlns:w="http://schemas.openxmlformats.org/wordprocessingml/2006/main" xmlns:w14="http://schemas.microsoft.com/office/word/2010/wordml" xmlns:w15="http://schemas.microsoft.com/office/word/2012/wordml" xmlns:w16cex="http://schemas.microsoft.com/office/word/2018/wordml/cex" xmlns:w16cid="http://schemas.microsoft.com/office/word/2016/wordml/cid" xmlns:w16="http://schemas.microsoft.com/office/word/2018/wordml" xmlns:w16du="http://schemas.microsoft.com/office/word/2023/wordml/word16du" xmlns:w16sdtdh="http://schemas.microsoft.com/office/word/2020/wordml/sdtdatahash" xmlns:w16sdtfl="http://schemas.microsoft.com/office/word/2024/wordml/sdtformatlock" xmlns:w16se="http://schemas.microsoft.com/office/word/2015/wordml/symex" xmlns:wpg="http://schemas.microsoft.com/office/word/2010/wordprocessingGroup" xmlns:wpi="http://schemas.microsoft.com/office/word/2010/wordprocessingInk" xmlns:wne="http://schemas.microsoft.com/office/word/2006/wordml" xmlns:wps="http://schemas.microsoft.com/office/word/2010/wordprocessingShape" mc:Ignorable="w14 w15 w16se w16cid w16 w16cex w16sdtdh w16sdtfl w16du wp14">
+  <w:endnote w:type="separator" w:id="-1">
+    <w:p>
+      <w:pPr>
+        <w:spacing w:after="0" w:line="240" w:lineRule="auto"/>
+      </w:pPr>
+      <w:r>
+        <w:separator/>
+      </w:r>
+    </w:p>
+  </w:endnote>
+  <w:endnote w:type="continuationSeparator" w:id="0">
+    <w:p>
+      <w:pPr>
+        <w:spacing w:after="0" w:line="240" w:lineRule="auto"/>
+      </w:pPr>
+      <w:r>
+        <w:continuationSeparator/>
+      </w:r>
+    </w:p>
+  </w:endnote>
+</w:endnotes>
+</file>
+
+<file path=word/footer1.xml><?xml version="1.0" encoding="utf-8"?>
+<w:ftr xmlns:wpc="http://schemas.microsoft.com/office/word/2010/wordprocessingCanvas" xmlns:cx="http://schemas.microsoft.com/office/drawing/2014/chartex" xmlns:cx1="http://schemas.microsoft.com/office/drawing/2015/9/8/chartex" xmlns:cx2="http://schemas.microsoft.com/office/drawing/2015/10/21/chartex" xmlns:cx3="http://schemas.microsoft.com/office/drawing/2016/5/9/chartex" xmlns:cx4="http://schemas.microsoft.com/office/drawing/2016/5/10/chartex" xmlns:cx5="http://schemas.microsoft.com/office/drawing/2016/5/11/chartex" xmlns:cx6="http://schemas.microsoft.com/office/drawing/2016/5/12/chartex" xmlns:cx7="http://schemas.microsoft.com/office/drawing/2016/5/13/chartex" xmlns:cx8="http://schemas.microsoft.com/office/drawing/2016/5/14/chartex" xmlns:mc="http://schemas.openxmlformats.org/markup-compatibility/2006" xmlns:aink="http://schemas.microsoft.com/office/drawing/2016/ink" xmlns:am3d="http://schemas.microsoft.com/office/drawing/2017/model3d" xmlns:o="urn:schemas-microsoft-com:office:office" xmlns:oel="http://schemas.microsoft.com/office/2019/extlst" xmlns:r="http://schemas.openxmlformats.org/officeDocument/2006/relationships" xmlns:m="http://schemas.openxmlformats.org/officeDocument/2006/math" xmlns:v="urn:schemas-microsoft-com:vml" xmlns:wp14="http://schemas.microsoft.com/office/word/2010/wordprocessingDrawing" xmlns:wp="http://schemas.openxmlformats.org/drawingml/2006/wordprocessingDrawing" xmlns:w10="urn:schemas-microsoft-com:office:word" xmlns:w="http://schemas.openxmlformats.org/wordprocessingml/2006/main" xmlns:w14="http://schemas.microsoft.com/office/word/2010/wordml" xmlns:w15="http://schemas.microsoft.com/office/word/2012/wordml" xmlns:w16cex="http://schemas.microsoft.com/office/word/2018/wordml/cex" xmlns:w16cid="http://schemas.microsoft.com/office/word/2016/wordml/cid" xmlns:w16="http://schemas.microsoft.com/office/word/2018/wordml" xmlns:w16du="http://schemas.microsoft.com/office/word/2023/wordml/word16du" xmlns:w16sdtdh="http://schemas.microsoft.com/office/word/2020/wordml/sdtdatahash" xmlns:w16sdtfl="http://schemas.microsoft.com/office/word/2024/wordml/sdtformatlock" xmlns:w16se="http://schemas.microsoft.com/office/word/2015/wordml/symex" xmlns:wpg="http://schemas.microsoft.com/office/word/2010/wordprocessingGroup" xmlns:wpi="http://schemas.microsoft.com/office/word/2010/wordprocessingInk" xmlns:wne="http://schemas.microsoft.com/office/word/2006/wordml" xmlns:wps="http://schemas.microsoft.com/office/word/2010/wordprocessingShape" mc:Ignorable="w14 w15 w16se w16cid w16 w16cex w16sdtdh w16sdtfl w16du wp14">
+  <w:p>
+    <w:pPr>
+      <w:pStyle w:val="Footer"/>
+    </w:pPr>
+  </w:p>
+</w:ftr>
+</file>
+
+<file path=word/footer2.xml><?xml version="1.0" encoding="utf-8"?>
+<w:ftr xmlns:wpc="http://schemas.microsoft.com/office/word/2010/wordprocessingCanvas" xmlns:cx="http://schemas.microsoft.com/office/drawing/2014/chartex" xmlns:cx1="http://schemas.microsoft.com/office/drawing/2015/9/8/chartex" xmlns:cx2="http://schemas.microsoft.com/office/drawing/2015/10/21/chartex" xmlns:cx3="http://schemas.microsoft.com/office/drawing/2016/5/9/chartex" xmlns:cx4="http://schemas.microsoft.com/office/drawing/2016/5/10/chartex" xmlns:cx5="http://schemas.microsoft.com/office/drawing/2016/5/11/chartex" xmlns:cx6="http://schemas.microsoft.com/office/drawing/2016/5/12/chartex" xmlns:cx7="http://schemas.microsoft.com/office/drawing/2016/5/13/chartex" xmlns:cx8="http://schemas.microsoft.com/office/drawing/2016/5/14/chartex" xmlns:mc="http://schemas.openxmlformats.org/markup-compatibility/2006" xmlns:aink="http://schemas.microsoft.com/office/drawing/2016/ink" xmlns:am3d="http://schemas.microsoft.com/office/drawing/2017/model3d" xmlns:o="urn:schemas-microsoft-com:office:office" xmlns:oel="http://schemas.microsoft.com/office/2019/extlst" xmlns:r="http://schemas.openxmlformats.org/officeDocument/2006/relationships" xmlns:m="http://schemas.openxmlformats.org/officeDocument/2006/math" xmlns:v="urn:schemas-microsoft-com:vml" xmlns:wp14="http://schemas.microsoft.com/office/word/2010/wordprocessingDrawing" xmlns:wp="http://schemas.openxmlformats.org/drawingml/2006/wordprocessingDrawing" xmlns:w10="urn:schemas-microsoft-com:office:word" xmlns:w="http://schemas.openxmlformats.org/wordprocessingml/2006/main" xmlns:w14="http://schemas.microsoft.com/office/word/2010/wordml" xmlns:w15="http://schemas.microsoft.com/office/word/2012/wordml" xmlns:w16cex="http://schemas.microsoft.com/office/word/2018/wordml/cex" xmlns:w16cid="http://schemas.microsoft.com/office/word/2016/wordml/cid" xmlns:w16="http://schemas.microsoft.com/office/word/2018/wordml" xmlns:w16du="http://schemas.microsoft.com/office/word/2023/wordml/word16du" xmlns:w16sdtdh="http://schemas.microsoft.com/office/word/2020/wordml/sdtdatahash" xmlns:w16sdtfl="http://schemas.microsoft.com/office/word/2024/wordml/sdtformatlock" xmlns:w16se="http://schemas.microsoft.com/office/word/2015/wordml/symex" xmlns:wpg="http://schemas.microsoft.com/office/word/2010/wordprocessingGroup" xmlns:wpi="http://schemas.microsoft.com/office/word/2010/wordprocessingInk" xmlns:wne="http://schemas.microsoft.com/office/word/2006/wordml" xmlns:wps="http://schemas.microsoft.com/office/word/2010/wordprocessingShape" mc:Ignorable="w14 w15 w16se w16cid w16 w16cex w16sdtdh w16sdtfl w16du wp14">
+  <w:p>
+    <w:pPr>
+      <w:pStyle w:val="Footer"/>
+    </w:pPr>
+  </w:p>
+</w:ftr>
+</file>
+
+<file path=word/footer3.xml><?xml version="1.0" encoding="utf-8"?>
+<w:ftr xmlns:wpc="http://schemas.microsoft.com/office/word/2010/wordprocessingCanvas" xmlns:cx="http://schemas.microsoft.com/office/drawing/2014/chartex" xmlns:cx1="http://schemas.microsoft.com/office/drawing/2015/9/8/chartex" xmlns:cx2="http://schemas.microsoft.com/office/drawing/2015/10/21/chartex" xmlns:cx3="http://schemas.microsoft.com/office/drawing/2016/5/9/chartex" xmlns:cx4="http://schemas.microsoft.com/office/drawing/2016/5/10/chartex" xmlns:cx5="http://schemas.microsoft.com/office/drawing/2016/5/11/chartex" xmlns:cx6="http://schemas.microsoft.com/office/drawing/2016/5/12/chartex" xmlns:cx7="http://schemas.microsoft.com/office/drawing/2016/5/13/chartex" xmlns:cx8="http://schemas.microsoft.com/office/drawing/2016/5/14/chartex" xmlns:mc="http://schemas.openxmlformats.org/markup-compatibility/2006" xmlns:aink="http://schemas.microsoft.com/office/drawing/2016/ink" xmlns:am3d="http://schemas.microsoft.com/office/drawing/2017/model3d" xmlns:o="urn:schemas-microsoft-com:office:office" xmlns:oel="http://schemas.microsoft.com/office/2019/extlst" xmlns:r="http://schemas.openxmlformats.org/officeDocument/2006/relationships" xmlns:m="http://schemas.openxmlformats.org/officeDocument/2006/math" xmlns:v="urn:schemas-microsoft-com:vml" xmlns:wp14="http://schemas.microsoft.com/office/word/2010/wordprocessingDrawing" xmlns:wp="http://schemas.openxmlformats.org/drawingml/2006/wordprocessingDrawing" xmlns:w10="urn:schemas-microsoft-com:office:word" xmlns:w="http://schemas.openxmlformats.org/wordprocessingml/2006/main" xmlns:w14="http://schemas.microsoft.com/office/word/2010/wordml" xmlns:w15="http://schemas.microsoft.com/office/word/2012/wordml" xmlns:w16cex="http://schemas.microsoft.com/office/word/2018/wordml/cex" xmlns:w16cid="http://schemas.microsoft.com/office/word/2016/wordml/cid" xmlns:w16="http://schemas.microsoft.com/office/word/2018/wordml" xmlns:w16du="http://schemas.microsoft.com/office/word/2023/wordml/word16du" xmlns:w16sdtdh="http://schemas.microsoft.com/office/word/2020/wordml/sdtdatahash" xmlns:w16sdtfl="http://schemas.microsoft.com/office/word/2024/wordml/sdtformatlock" xmlns:w16se="http://schemas.microsoft.com/office/word/2015/wordml/symex" xmlns:wpg="http://schemas.microsoft.com/office/word/2010/wordprocessingGroup" xmlns:wpi="http://schemas.microsoft.com/office/word/2010/wordprocessingInk" xmlns:wne="http://schemas.microsoft.com/office/word/2006/wordml" xmlns:wps="http://schemas.microsoft.com/office/word/2010/wordprocessingShape" mc:Ignorable="w14 w15 w16se w16cid w16 w16cex w16sdtdh w16sdtfl w16du wp14">
+  <w:p>
+    <w:pPr>
+      <w:pStyle w:val="Footer"/>
+    </w:pPr>
+  </w:p>
+</w:ftr>
+</file>
+
+<file path=word/footnotes.xml><?xml version="1.0" encoding="utf-8"?>
+<w:footnotes xmlns:wpc="http://schemas.microsoft.com/office/word/2010/wordprocessingCanvas" xmlns:cx="http://schemas.microsoft.com/office/drawing/2014/chartex" xmlns:cx1="http://schemas.microsoft.com/office/drawing/2015/9/8/chartex" xmlns:cx2="http://schemas.microsoft.com/office/drawing/2015/10/21/chartex" xmlns:cx3="http://schemas.microsoft.com/office/drawing/2016/5/9/chartex" xmlns:cx4="http://schemas.microsoft.com/office/drawing/2016/5/10/chartex" xmlns:cx5="http://schemas.microsoft.com/office/drawing/2016/5/11/chartex" xmlns:cx6="http://schemas.microsoft.com/office/drawing/2016/5/12/chartex" xmlns:cx7="http://schemas.microsoft.com/office/drawing/2016/5/13/chartex" xmlns:cx8="http://schemas.microsoft.com/office/drawing/2016/5/14/chartex" xmlns:mc="http://schemas.openxmlformats.org/markup-compatibility/2006" xmlns:aink="http://schemas.microsoft.com/office/drawing/2016/ink" xmlns:am3d="http://schemas.microsoft.com/office/drawing/2017/model3d" xmlns:o="urn:schemas-microsoft-com:office:office" xmlns:oel="http://schemas.microsoft.com/office/2019/extlst" xmlns:r="http://schemas.openxmlformats.org/officeDocument/2006/relationships" xmlns:m="http://schemas.openxmlformats.org/officeDocument/2006/math" xmlns:v="urn:schemas-microsoft-com:vml" xmlns:wp14="http://schemas.microsoft.com/office/word/2010/wordprocessingDrawing" xmlns:wp="http://schemas.openxmlformats.org/drawingml/2006/wordprocessingDrawing" xmlns:w10="urn:schemas-microsoft-com:office:word" xmlns:w="http://schemas.openxmlformats.org/wordprocessingml/2006/main" xmlns:w14="http://schemas.microsoft.com/office/word/2010/wordml" xmlns:w15="http://schemas.microsoft.com/office/word/2012/wordml" xmlns:w16cex="http://schemas.microsoft.com/office/word/2018/wordml/cex" xmlns:w16cid="http://schemas.microsoft.com/office/word/2016/wordml/cid" xmlns:w16="http://schemas.microsoft.com/office/word/2018/wordml" xmlns:w16du="http://schemas.microsoft.com/office/word/2023/wordml/word16du" xmlns:w16sdtdh="http://schemas.microsoft.com/office/word/2020/wordml/sdtdatahash" xmlns:w16sdtfl="http://schemas.microsoft.com/office/word/2024/wordml/sdtformatlock" xmlns:w16se="http://schemas.microsoft.com/office/word/2015/wordml/symex" xmlns:wpg="http://schemas.microsoft.com/office/word/2010/wordprocessingGroup" xmlns:wpi="http://schemas.microsoft.com/office/word/2010/wordprocessingInk" xmlns:wne="http://schemas.microsoft.com/office/word/2006/wordml" xmlns:wps="http://schemas.microsoft.com/office/word/2010/wordprocessingShape" mc:Ignorable="w14 w15 w16se w16cid w16 w16cex w16sdtdh w16sdtfl w16du wp14">
+  <w:footnote w:type="separator" w:id="-1">
+    <w:p>
+      <w:pPr>
+        <w:spacing w:after="0" w:line="240" w:lineRule="auto"/>
+      </w:pPr>
+      <w:r>
+        <w:separator/>
+      </w:r>
+    </w:p>
+  </w:footnote>
+  <w:footnote w:type="continuationSeparator" w:id="0">
+    <w:p>
+      <w:pPr>
+        <w:spacing w:after="0" w:line="240" w:lineRule="auto"/>
+      </w:pPr>
+      <w:r>
+        <w:continuationSeparator/>
+      </w:r>
+    </w:p>
+  </w:footnote>
+</w:footnotes>
+</file>
+
+<file path=word/header1.xml><?xml version="1.0" encoding="utf-8"?>
+<w:hdr xmlns:wpc="http://schemas.microsoft.com/office/word/2010/wordprocessingCanvas" xmlns:cx="http://schemas.microsoft.com/office/drawing/2014/chartex" xmlns:cx1="http://schemas.microsoft.com/office/drawing/2015/9/8/chartex" xmlns:cx2="http://schemas.microsoft.com/office/drawing/2015/10/21/chartex" xmlns:cx3="http://schemas.microsoft.com/office/drawing/2016/5/9/chartex" xmlns:cx4="http://schemas.microsoft.com/office/drawing/2016/5/10/chartex" xmlns:cx5="http://schemas.microsoft.com/office/drawing/2016/5/11/chartex" xmlns:cx6="http://schemas.microsoft.com/office/drawing/2016/5/12/chartex" xmlns:cx7="http://schemas.microsoft.com/office/drawing/2016/5/13/chartex" xmlns:cx8="http://schemas.microsoft.com/office/drawing/2016/5/14/chartex" xmlns:mc="http://schemas.openxmlformats.org/markup-compatibility/2006" xmlns:aink="http://schemas.microsoft.com/office/drawing/2016/ink" xmlns:am3d="http://schemas.microsoft.com/office/drawing/2017/model3d" xmlns:o="urn:schemas-microsoft-com:office:office" xmlns:oel="http://schemas.microsoft.com/office/2019/extlst" xmlns:r="http://schemas.openxmlformats.org/officeDocument/2006/relationships" xmlns:m="http://schemas.openxmlformats.org/officeDocument/2006/math" xmlns:v="urn:schemas-microsoft-com:vml" xmlns:wp14="http://schemas.microsoft.com/office/word/2010/wordprocessingDrawing" xmlns:wp="http://schemas.openxmlformats.org/drawingml/2006/wordprocessingDrawing" xmlns:w10="urn:schemas-microsoft-com:office:word" xmlns:w="http://schemas.openxmlformats.org/wordprocessingml/2006/main" xmlns:w14="http://schemas.microsoft.com/office/word/2010/wordml" xmlns:w15="http://schemas.microsoft.com/office/word/2012/wordml" xmlns:w16cex="http://schemas.microsoft.com/office/word/2018/wordml/cex" xmlns:w16cid="http://schemas.microsoft.com/office/word/2016/wordml/cid" xmlns:w16="http://schemas.microsoft.com/office/word/2018/wordml" xmlns:w16du="http://schemas.microsoft.com/office/word/2023/wordml/word16du" xmlns:w16sdtdh="http://schemas.microsoft.com/office/word/2020/wordml/sdtdatahash" xmlns:w16sdtfl="http://schemas.microsoft.com/office/word/2024/wordml/sdtformatlock" xmlns:w16se="http://schemas.microsoft.com/office/word/2015/wordml/symex" xmlns:wpg="http://schemas.microsoft.com/office/word/2010/wordprocessingGroup" xmlns:wpi="http://schemas.microsoft.com/office/word/2010/wordprocessingInk" xmlns:wne="http://schemas.microsoft.com/office/word/2006/wordml" xmlns:wps="http://schemas.microsoft.com/office/word/2010/wordprocessingShape" mc:Ignorable="w14 w15 w16se w16cid w16 w16cex w16sdtdh w16sdtfl w16du wp14">
+  <w:p>
+    <w:pPr>
+      <w:pStyle w:val="Header"/>
+    </w:pPr>
+  </w:p>
+</w:hdr>
+</file>
+
+<file path=word/header2.xml><?xml version="1.0" encoding="utf-8"?>
+<w:hdr xmlns:wpc="http://schemas.microsoft.com/office/word/2010/wordprocessingCanvas" xmlns:cx="http://schemas.microsoft.com/office/drawing/2014/chartex" xmlns:cx1="http://schemas.microsoft.com/office/drawing/2015/9/8/chartex" xmlns:cx2="http://schemas.microsoft.com/office/drawing/2015/10/21/chartex" xmlns:cx3="http://schemas.microsoft.com/office/drawing/2016/5/9/chartex" xmlns:cx4="http://schemas.microsoft.com/office/drawing/2016/5/10/chartex" xmlns:cx5="http://schemas.microsoft.com/office/drawing/2016/5/11/chartex" xmlns:cx6="http://schemas.microsoft.com/office/drawing/2016/5/12/chartex" xmlns:cx7="http://schemas.microsoft.com/office/drawing/2016/5/13/chartex" xmlns:cx8="http://schemas.microsoft.com/office/drawing/2016/5/14/chartex" xmlns:mc="http://schemas.openxmlformats.org/markup-compatibility/2006" xmlns:aink="http://schemas.microsoft.com/office/drawing/2016/ink" xmlns:am3d="http://schemas.microsoft.com/office/drawing/2017/model3d" xmlns:o="urn:schemas-microsoft-com:office:office" xmlns:oel="http://schemas.microsoft.com/office/2019/extlst" xmlns:r="http://schemas.openxmlformats.org/officeDocument/2006/relationships" xmlns:m="http://schemas.openxmlformats.org/officeDocument/2006/math" xmlns:v="urn:schemas-microsoft-com:vml" xmlns:wp14="http://schemas.microsoft.com/office/word/2010/wordprocessingDrawing" xmlns:wp="http://schemas.openxmlformats.org/drawingml/2006/wordprocessingDrawing" xmlns:w10="urn:schemas-microsoft-com:office:word" xmlns:w="http://schemas.openxmlformats.org/wordprocessingml/2006/main" xmlns:w14="http://schemas.microsoft.com/office/word/2010/wordml" xmlns:w15="http://schemas.microsoft.com/office/word/2012/wordml" xmlns:w16cex="http://schemas.microsoft.com/office/word/2018/wordml/cex" xmlns:w16cid="http://schemas.microsoft.com/office/word/2016/wordml/cid" xmlns:w16="http://schemas.microsoft.com/office/word/2018/wordml" xmlns:w16du="http://schemas.microsoft.com/office/word/2023/wordml/word16du" xmlns:w16sdtdh="http://schemas.microsoft.com/office/word/2020/wordml/sdtdatahash" xmlns:w16sdtfl="http://schemas.microsoft.com/office/word/2024/wordml/sdtformatlock" xmlns:w16se="http://schemas.microsoft.com/office/word/2015/wordml/symex" xmlns:wpg="http://schemas.microsoft.com/office/word/2010/wordprocessingGroup" xmlns:wpi="http://schemas.microsoft.com/office/word/2010/wordprocessingInk" xmlns:wne="http://schemas.microsoft.com/office/word/2006/wordml" xmlns:wps="http://schemas.microsoft.com/office/word/2010/wordprocessingShape" mc:Ignorable="w14 w15 w16se w16cid w16 w16cex w16sdtdh w16sdtfl w16du wp14">
+  <w:sdt>
+    <w:sdtPr>
+      <w:id w:val="1843744692"/>
+      <w:docPartObj>
+        <w:docPartGallery w:val="Watermarks"/>
+        <w:docPartUnique/>
+      </w:docPartObj>
+    </w:sdtPr>
+    <w:sdtContent>
+      <w:p>
+        <w:pPr>
+          <w:pStyle w:val="Header"/>
+        </w:pPr>
+        <w:r>
+          <w:rPr>
+            <w:noProof/>
+          </w:rPr>
+          <w:pict w14:anchorId="39C45BBD">
+            <v:shapetype id="_x0000_t136" coordsize="21600,21600" o:spt="136" adj="10800" path="m@7,l@8,m@5,21600l@6,21600e">
+              <v:formulas>
+                <v:f eqn="sum #0 0 10800"/>
+                <v:f eqn="prod #0 2 1"/>
+                <v:f eqn="sum 21600 0 @1"/>
+                <v:f eqn="sum 0 0 @2"/>
+                <v:f eqn="sum 21600 0 @3"/>
+                <v:f eqn="if @0 @3 0"/>
+                <v:f eqn="if @0 21600 @1"/>
+                <v:f eqn="if @0 0 @2"/>
+                <v:f eqn="if @0 @4 21600"/>
+                <v:f eqn="mid @5 @6"/>
+                <v:f eqn="mid @8 @5"/>
+                <v:f eqn="mid @7 @8"/>
+                <v:f eqn="mid @6 @7"/>
+                <v:f eqn="sum @6 0 @5"/>
+              </v:formulas>
+              <v:path textpathok="t" o:connecttype="custom" o:connectlocs="@9,0;@10,10800;@11,21600;@12,10800" o:connectangles="270,180,90,0"/>
+              <v:textpath on="t" fitshape="t"/>
+              <v:handles>
+                <v:h position="#0,bottomRight" xrange="6629,14971"/>
+              </v:handles>
+              <o:lock v:ext="edit" text="t" shapetype="t"/>
+            </v:shapetype>
+            <v:shape id="PowerPlusWaterMarkObject228530048" o:spid="_x0000_s1025" type="#_x0000_t136" style="position:absolute;margin-left:0;margin-top:0;width:503.45pt;height:125.85pt;rotation:315;z-index:-251657216;mso-position-horizontal:center;mso-position-horizontal-relative:margin;mso-position-vertical:center;mso-position-vertical-relative:margin" o:allowincell="f" fillcolor="#272727 [2749]" stroked="f">
+              <v:fill opacity=".5"/>
+              <v:textpath style="font-family:&quot;Calibri&quot;;font-size:1pt" string="CONFIDENTIAL"/>
+              <w10:wrap anchorx="margin" anchory="margin"/>
+            </v:shape>
+          </w:pict>
+        </w:r>
+      </w:p>
+    </w:sdtContent>
+  </w:sdt>
+</w:hdr>
+</file>
+
+<file path=word/header3.xml><?xml version="1.0" encoding="utf-8"?>
+<w:hdr xmlns:wpc="http://schemas.microsoft.com/office/word/2010/wordprocessingCanvas" xmlns:cx="http://schemas.microsoft.com/office/drawing/2014/chartex" xmlns:cx1="http://schemas.microsoft.com/office/drawing/2015/9/8/chartex" xmlns:cx2="http://schemas.microsoft.com/office/drawing/2015/10/21/chartex" xmlns:cx3="http://schemas.microsoft.com/office/drawing/2016/5/9/chartex" xmlns:cx4="http://schemas.microsoft.com/office/drawing/2016/5/10/chartex" xmlns:cx5="http://schemas.microsoft.com/office/drawing/2016/5/11/chartex" xmlns:cx6="http://schemas.microsoft.com/office/drawing/2016/5/12/chartex" xmlns:cx7="http://schemas.microsoft.com/office/drawing/2016/5/13/chartex" xmlns:cx8="http://schemas.microsoft.com/office/drawing/2016/5/14/chartex" xmlns:mc="http://schemas.openxmlformats.org/markup-compatibility/2006" xmlns:aink="http://schemas.microsoft.com/office/drawing/2016/ink" xmlns:am3d="http://schemas.microsoft.com/office/drawing/2017/model3d" xmlns:o="urn:schemas-microsoft-com:office:office" xmlns:oel="http://schemas.microsoft.com/office/2019/extlst" xmlns:r="http://schemas.openxmlformats.org/officeDocument/2006/relationships" xmlns:m="http://schemas.openxmlformats.org/officeDocument/2006/math" xmlns:v="urn:schemas-microsoft-com:vml" xmlns:wp14="http://schemas.microsoft.com/office/word/2010/wordprocessingDrawing" xmlns:wp="http://schemas.openxmlformats.org/drawingml/2006/wordprocessingDrawing" xmlns:w10="urn:schemas-microsoft-com:office:word" xmlns:w="http://schemas.openxmlformats.org/wordprocessingml/2006/main" xmlns:w14="http://schemas.microsoft.com/office/word/2010/wordml" xmlns:w15="http://schemas.microsoft.com/office/word/2012/wordml" xmlns:w16cex="http://schemas.microsoft.com/office/word/2018/wordml/cex" xmlns:w16cid="http://schemas.microsoft.com/office/word/2016/wordml/cid" xmlns:w16="http://schemas.microsoft.com/office/word/2018/wordml" xmlns:w16du="http://schemas.microsoft.com/office/word/2023/wordml/word16du" xmlns:w16sdtdh="http://schemas.microsoft.com/office/word/2020/wordml/sdtdatahash" xmlns:w16sdtfl="http://schemas.microsoft.com/office/word/2024/wordml/sdtformatlock" xmlns:w16se="http://schemas.microsoft.com/office/word/2015/wordml/symex" xmlns:wpg="http://schemas.microsoft.com/office/word/2010/wordprocessingGroup" xmlns:wpi="http://schemas.microsoft.com/office/word/2010/wordprocessingInk" xmlns:wne="http://schemas.microsoft.com/office/word/2006/wordml" xmlns:wps="http://schemas.microsoft.com/office/word/2010/wordprocessingShape" mc:Ignorable="w14 w15 w16se w16cid w16 w16cex w16sdtdh w16sdtfl w16du wp14">
+  <w:p>
+    <w:pPr>
+      <w:pStyle w:val="Header"/>
+    </w:pPr>
+  </w:p>
+</w:hdr>
 </file>
 
 <file path=word/numbering.xml><?xml version="1.0" encoding="utf-8"?>
@@ -1480,6 +1643,60 @@
       <w:contextualSpacing/>
     </w:pPr>
   </w:style>
+  <w:style w:type="paragraph" w:styleId="Header">
+    <w:name w:val="header"/>
+    <w:basedOn w:val="Normal"/>
+    <w:link w:val="HeaderChar"/>
+    <w:uiPriority w:val="99"/>
+    <w:unhideWhenUsed/>
+    <w:rsid w:val="00DD59E2"/>
+    <w:pPr>
+      <w:tabs>
+        <w:tab w:val="center" w:pos="4513"/>
+        <w:tab w:val="right" w:pos="9026"/>
+      </w:tabs>
+      <w:spacing w:after="0" w:line="240" w:lineRule="auto"/>
+    </w:pPr>
+  </w:style>
+  <w:style w:type="character" w:customStyle="1" w:styleId="HeaderChar">
+    <w:name w:val="Header Char"/>
+    <w:basedOn w:val="DefaultParagraphFont"/>
+    <w:link w:val="Header"/>
+    <w:uiPriority w:val="99"/>
+    <w:rsid w:val="00DD59E2"/>
+    <w:rPr>
+      <w:rFonts w:ascii="Calibri" w:eastAsia="Calibri" w:hAnsi="Calibri" w:cs="Calibri"/>
+      <w:color w:val="000000"/>
+      <w:sz w:val="22"/>
+    </w:rPr>
+  </w:style>
+  <w:style w:type="paragraph" w:styleId="Footer">
+    <w:name w:val="footer"/>
+    <w:basedOn w:val="Normal"/>
+    <w:link w:val="FooterChar"/>
+    <w:uiPriority w:val="99"/>
+    <w:unhideWhenUsed/>
+    <w:rsid w:val="00DD59E2"/>
+    <w:pPr>
+      <w:tabs>
+        <w:tab w:val="center" w:pos="4513"/>
+        <w:tab w:val="right" w:pos="9026"/>
+      </w:tabs>
+      <w:spacing w:after="0" w:line="240" w:lineRule="auto"/>
+    </w:pPr>
+  </w:style>
+  <w:style w:type="character" w:customStyle="1" w:styleId="FooterChar">
+    <w:name w:val="Footer Char"/>
+    <w:basedOn w:val="DefaultParagraphFont"/>
+    <w:link w:val="Footer"/>
+    <w:uiPriority w:val="99"/>
+    <w:rsid w:val="00DD59E2"/>
+    <w:rPr>
+      <w:rFonts w:ascii="Calibri" w:eastAsia="Calibri" w:hAnsi="Calibri" w:cs="Calibri"/>
+      <w:color w:val="000000"/>
+      <w:sz w:val="22"/>
+    </w:rPr>
+  </w:style>
 </w:styles>
 </file>
 

</xml_diff>